<commit_message>
addet some demo data
</commit_message>
<xml_diff>
--- a/Vasyl.docx
+++ b/Vasyl.docx
@@ -4,7 +4,10 @@
   <w:body>
     <w:p>
       <w:r>
-        <w:t xml:space="preserve">Dear </w:t>
+        <w:t>Hi</w:t>
+      </w:r>
+      <w:r>
+        <w:t xml:space="preserve"> </w:t>
       </w:r>
       <w:proofErr w:type="spellStart"/>
       <w:r>

</xml_diff>